<commit_message>
docker-compose part-2, done lab1-8
</commit_message>
<xml_diff>
--- a/Docker/docker-compose/21004435_TranTanDat.docx
+++ b/Docker/docker-compose/21004435_TranTanDat.docx
@@ -10,12 +10,21 @@
           <w:bCs/>
         </w:rPr>
       </w:pPr>
+      <w:proofErr w:type="spellStart"/>
       <w:r>
         <w:rPr>
           <w:b/>
           <w:bCs/>
         </w:rPr>
-        <w:t>Phần 1:</w:t>
+        <w:t>Phần</w:t>
+      </w:r>
+      <w:proofErr w:type="spellEnd"/>
+      <w:r>
+        <w:rPr>
+          <w:b/>
+          <w:bCs/>
+        </w:rPr>
+        <w:t xml:space="preserve"> 1:</w:t>
       </w:r>
       <w:r>
         <w:rPr>
@@ -25,13 +34,79 @@
         </w:rPr>
         <w:t xml:space="preserve"> </w:t>
       </w:r>
+      <w:proofErr w:type="spellStart"/>
       <w:r>
         <w:rPr>
           <w:b/>
           <w:bCs/>
         </w:rPr>
-        <w:t>Một số lệnh Docker Compose cơ bản</w:t>
-      </w:r>
+        <w:t>Một</w:t>
+      </w:r>
+      <w:proofErr w:type="spellEnd"/>
+      <w:r>
+        <w:rPr>
+          <w:b/>
+          <w:bCs/>
+        </w:rPr>
+        <w:t xml:space="preserve"> </w:t>
+      </w:r>
+      <w:proofErr w:type="spellStart"/>
+      <w:r>
+        <w:rPr>
+          <w:b/>
+          <w:bCs/>
+        </w:rPr>
+        <w:t>số</w:t>
+      </w:r>
+      <w:proofErr w:type="spellEnd"/>
+      <w:r>
+        <w:rPr>
+          <w:b/>
+          <w:bCs/>
+        </w:rPr>
+        <w:t xml:space="preserve"> </w:t>
+      </w:r>
+      <w:proofErr w:type="spellStart"/>
+      <w:r>
+        <w:rPr>
+          <w:b/>
+          <w:bCs/>
+        </w:rPr>
+        <w:t>lệnh</w:t>
+      </w:r>
+      <w:proofErr w:type="spellEnd"/>
+      <w:r>
+        <w:rPr>
+          <w:b/>
+          <w:bCs/>
+        </w:rPr>
+        <w:t xml:space="preserve"> Docker Compose </w:t>
+      </w:r>
+      <w:proofErr w:type="spellStart"/>
+      <w:r>
+        <w:rPr>
+          <w:b/>
+          <w:bCs/>
+        </w:rPr>
+        <w:t>cơ</w:t>
+      </w:r>
+      <w:proofErr w:type="spellEnd"/>
+      <w:r>
+        <w:rPr>
+          <w:b/>
+          <w:bCs/>
+        </w:rPr>
+        <w:t xml:space="preserve"> </w:t>
+      </w:r>
+      <w:proofErr w:type="spellStart"/>
+      <w:r>
+        <w:rPr>
+          <w:b/>
+          <w:bCs/>
+        </w:rPr>
+        <w:t>bản</w:t>
+      </w:r>
+      <w:proofErr w:type="spellEnd"/>
     </w:p>
     <w:p>
       <w:pPr>
@@ -47,12 +122,100 @@
       <w:r>
         <w:t xml:space="preserve"> -&gt; </w:t>
       </w:r>
-      <w:r>
-        <w:t>Kiểm tra phiên bản của Docker Compose đang được cài đặt trên máy.</w:t>
-      </w:r>
-    </w:p>
-    <w:p>
-      <w:r>
+      <w:proofErr w:type="spellStart"/>
+      <w:r>
+        <w:t>Kiểm</w:t>
+      </w:r>
+      <w:proofErr w:type="spellEnd"/>
+      <w:r>
+        <w:t xml:space="preserve"> </w:t>
+      </w:r>
+      <w:proofErr w:type="spellStart"/>
+      <w:r>
+        <w:t>tra</w:t>
+      </w:r>
+      <w:proofErr w:type="spellEnd"/>
+      <w:r>
+        <w:t xml:space="preserve"> </w:t>
+      </w:r>
+      <w:proofErr w:type="spellStart"/>
+      <w:r>
+        <w:t>phiên</w:t>
+      </w:r>
+      <w:proofErr w:type="spellEnd"/>
+      <w:r>
+        <w:t xml:space="preserve"> </w:t>
+      </w:r>
+      <w:proofErr w:type="spellStart"/>
+      <w:r>
+        <w:t>bản</w:t>
+      </w:r>
+      <w:proofErr w:type="spellEnd"/>
+      <w:r>
+        <w:t xml:space="preserve"> </w:t>
+      </w:r>
+      <w:proofErr w:type="spellStart"/>
+      <w:r>
+        <w:t>của</w:t>
+      </w:r>
+      <w:proofErr w:type="spellEnd"/>
+      <w:r>
+        <w:t xml:space="preserve"> Docker Compose </w:t>
+      </w:r>
+      <w:proofErr w:type="spellStart"/>
+      <w:r>
+        <w:t>đang</w:t>
+      </w:r>
+      <w:proofErr w:type="spellEnd"/>
+      <w:r>
+        <w:t xml:space="preserve"> </w:t>
+      </w:r>
+      <w:proofErr w:type="spellStart"/>
+      <w:r>
+        <w:t>được</w:t>
+      </w:r>
+      <w:proofErr w:type="spellEnd"/>
+      <w:r>
+        <w:t xml:space="preserve"> </w:t>
+      </w:r>
+      <w:proofErr w:type="spellStart"/>
+      <w:r>
+        <w:t>cài</w:t>
+      </w:r>
+      <w:proofErr w:type="spellEnd"/>
+      <w:r>
+        <w:t xml:space="preserve"> </w:t>
+      </w:r>
+      <w:proofErr w:type="spellStart"/>
+      <w:r>
+        <w:t>đặt</w:t>
+      </w:r>
+      <w:proofErr w:type="spellEnd"/>
+      <w:r>
+        <w:t xml:space="preserve"> </w:t>
+      </w:r>
+      <w:proofErr w:type="spellStart"/>
+      <w:r>
+        <w:t>trên</w:t>
+      </w:r>
+      <w:proofErr w:type="spellEnd"/>
+      <w:r>
+        <w:t xml:space="preserve"> </w:t>
+      </w:r>
+      <w:proofErr w:type="spellStart"/>
+      <w:r>
+        <w:t>máy</w:t>
+      </w:r>
+      <w:proofErr w:type="spellEnd"/>
+      <w:r>
+        <w:t>.</w:t>
+      </w:r>
+    </w:p>
+    <w:p>
+      <w:r>
+        <w:rPr>
+          <w:noProof/>
+        </w:rPr>
         <w:drawing>
           <wp:inline distT="0" distB="0" distL="0" distR="0" wp14:anchorId="406AC2D3" wp14:editId="2F1BC12B">
             <wp:extent cx="5943600" cy="1177290"/>
@@ -105,12 +268,68 @@
       <w:r>
         <w:t xml:space="preserve"> -&gt; </w:t>
       </w:r>
-      <w:r>
-        <w:t>Tạo và chạy các container trong foreground (hiện log trên terminal).</w:t>
-      </w:r>
-    </w:p>
-    <w:p>
-      <w:r>
+      <w:proofErr w:type="spellStart"/>
+      <w:r>
+        <w:t>Tạo</w:t>
+      </w:r>
+      <w:proofErr w:type="spellEnd"/>
+      <w:r>
+        <w:t xml:space="preserve"> </w:t>
+      </w:r>
+      <w:proofErr w:type="spellStart"/>
+      <w:r>
+        <w:t>và</w:t>
+      </w:r>
+      <w:proofErr w:type="spellEnd"/>
+      <w:r>
+        <w:t xml:space="preserve"> </w:t>
+      </w:r>
+      <w:proofErr w:type="spellStart"/>
+      <w:r>
+        <w:t>chạy</w:t>
+      </w:r>
+      <w:proofErr w:type="spellEnd"/>
+      <w:r>
+        <w:t xml:space="preserve"> </w:t>
+      </w:r>
+      <w:proofErr w:type="spellStart"/>
+      <w:r>
+        <w:t>các</w:t>
+      </w:r>
+      <w:proofErr w:type="spellEnd"/>
+      <w:r>
+        <w:t xml:space="preserve"> container </w:t>
+      </w:r>
+      <w:proofErr w:type="spellStart"/>
+      <w:r>
+        <w:t>trong</w:t>
+      </w:r>
+      <w:proofErr w:type="spellEnd"/>
+      <w:r>
+        <w:t xml:space="preserve"> foreground (</w:t>
+      </w:r>
+      <w:proofErr w:type="spellStart"/>
+      <w:r>
+        <w:t>hiện</w:t>
+      </w:r>
+      <w:proofErr w:type="spellEnd"/>
+      <w:r>
+        <w:t xml:space="preserve"> log </w:t>
+      </w:r>
+      <w:proofErr w:type="spellStart"/>
+      <w:r>
+        <w:t>trên</w:t>
+      </w:r>
+      <w:proofErr w:type="spellEnd"/>
+      <w:r>
+        <w:t xml:space="preserve"> terminal).</w:t>
+      </w:r>
+    </w:p>
+    <w:p>
+      <w:r>
+        <w:rPr>
+          <w:noProof/>
+        </w:rPr>
         <w:drawing>
           <wp:inline distT="0" distB="0" distL="0" distR="0" wp14:anchorId="7D88B59A" wp14:editId="086C2308">
             <wp:extent cx="5943600" cy="2662555"/>
@@ -163,12 +382,68 @@
       <w:r>
         <w:t xml:space="preserve"> -&gt; </w:t>
       </w:r>
-      <w:r>
-        <w:t>Tạo và chạy các container ở chế độ nền (detached).</w:t>
-      </w:r>
-    </w:p>
-    <w:p>
-      <w:r>
+      <w:proofErr w:type="spellStart"/>
+      <w:r>
+        <w:t>Tạo</w:t>
+      </w:r>
+      <w:proofErr w:type="spellEnd"/>
+      <w:r>
+        <w:t xml:space="preserve"> </w:t>
+      </w:r>
+      <w:proofErr w:type="spellStart"/>
+      <w:r>
+        <w:t>và</w:t>
+      </w:r>
+      <w:proofErr w:type="spellEnd"/>
+      <w:r>
+        <w:t xml:space="preserve"> </w:t>
+      </w:r>
+      <w:proofErr w:type="spellStart"/>
+      <w:r>
+        <w:t>chạy</w:t>
+      </w:r>
+      <w:proofErr w:type="spellEnd"/>
+      <w:r>
+        <w:t xml:space="preserve"> </w:t>
+      </w:r>
+      <w:proofErr w:type="spellStart"/>
+      <w:r>
+        <w:t>các</w:t>
+      </w:r>
+      <w:proofErr w:type="spellEnd"/>
+      <w:r>
+        <w:t xml:space="preserve"> container ở </w:t>
+      </w:r>
+      <w:proofErr w:type="spellStart"/>
+      <w:r>
+        <w:t>chế</w:t>
+      </w:r>
+      <w:proofErr w:type="spellEnd"/>
+      <w:r>
+        <w:t xml:space="preserve"> </w:t>
+      </w:r>
+      <w:proofErr w:type="spellStart"/>
+      <w:r>
+        <w:t>độ</w:t>
+      </w:r>
+      <w:proofErr w:type="spellEnd"/>
+      <w:r>
+        <w:t xml:space="preserve"> </w:t>
+      </w:r>
+      <w:proofErr w:type="spellStart"/>
+      <w:r>
+        <w:t>nền</w:t>
+      </w:r>
+      <w:proofErr w:type="spellEnd"/>
+      <w:r>
+        <w:t xml:space="preserve"> (detached).</w:t>
+      </w:r>
+    </w:p>
+    <w:p>
+      <w:r>
+        <w:rPr>
+          <w:noProof/>
+        </w:rPr>
         <w:drawing>
           <wp:inline distT="0" distB="0" distL="0" distR="0" wp14:anchorId="1337BD96" wp14:editId="1DDC45FC">
             <wp:extent cx="5943600" cy="572770"/>
@@ -215,17 +490,70 @@
         </w:numPr>
       </w:pPr>
       <w:r>
-        <w:t>docker compose ps</w:t>
-      </w:r>
+        <w:t xml:space="preserve">docker compose </w:t>
+      </w:r>
+      <w:proofErr w:type="spellStart"/>
+      <w:r>
+        <w:t>ps</w:t>
+      </w:r>
+      <w:proofErr w:type="spellEnd"/>
       <w:r>
         <w:t xml:space="preserve"> -&gt; </w:t>
       </w:r>
-      <w:r>
-        <w:t>Liệt kê các container đang chạy trong Compose project.</w:t>
-      </w:r>
-    </w:p>
-    <w:p>
-      <w:r>
+      <w:proofErr w:type="spellStart"/>
+      <w:r>
+        <w:t>Liệt</w:t>
+      </w:r>
+      <w:proofErr w:type="spellEnd"/>
+      <w:r>
+        <w:t xml:space="preserve"> </w:t>
+      </w:r>
+      <w:proofErr w:type="spellStart"/>
+      <w:r>
+        <w:t>kê</w:t>
+      </w:r>
+      <w:proofErr w:type="spellEnd"/>
+      <w:r>
+        <w:t xml:space="preserve"> </w:t>
+      </w:r>
+      <w:proofErr w:type="spellStart"/>
+      <w:r>
+        <w:t>các</w:t>
+      </w:r>
+      <w:proofErr w:type="spellEnd"/>
+      <w:r>
+        <w:t xml:space="preserve"> container </w:t>
+      </w:r>
+      <w:proofErr w:type="spellStart"/>
+      <w:r>
+        <w:t>đang</w:t>
+      </w:r>
+      <w:proofErr w:type="spellEnd"/>
+      <w:r>
+        <w:t xml:space="preserve"> </w:t>
+      </w:r>
+      <w:proofErr w:type="spellStart"/>
+      <w:r>
+        <w:t>chạy</w:t>
+      </w:r>
+      <w:proofErr w:type="spellEnd"/>
+      <w:r>
+        <w:t xml:space="preserve"> </w:t>
+      </w:r>
+      <w:proofErr w:type="spellStart"/>
+      <w:r>
+        <w:t>trong</w:t>
+      </w:r>
+      <w:proofErr w:type="spellEnd"/>
+      <w:r>
+        <w:t xml:space="preserve"> Compose project.</w:t>
+      </w:r>
+    </w:p>
+    <w:p>
+      <w:r>
+        <w:rPr>
+          <w:noProof/>
+        </w:rPr>
         <w:drawing>
           <wp:inline distT="0" distB="0" distL="0" distR="0" wp14:anchorId="69A7E9AB" wp14:editId="14750012">
             <wp:extent cx="5943600" cy="537845"/>
@@ -277,12 +605,92 @@
       <w:r>
         <w:t xml:space="preserve"> -&gt; </w:t>
       </w:r>
-      <w:r>
-        <w:t>Dừng và xóa tất cả container, network (nhưng giữ lại volume nếu có).</w:t>
-      </w:r>
-    </w:p>
-    <w:p>
-      <w:r>
+      <w:proofErr w:type="spellStart"/>
+      <w:r>
+        <w:t>Dừng</w:t>
+      </w:r>
+      <w:proofErr w:type="spellEnd"/>
+      <w:r>
+        <w:t xml:space="preserve"> </w:t>
+      </w:r>
+      <w:proofErr w:type="spellStart"/>
+      <w:r>
+        <w:t>và</w:t>
+      </w:r>
+      <w:proofErr w:type="spellEnd"/>
+      <w:r>
+        <w:t xml:space="preserve"> </w:t>
+      </w:r>
+      <w:proofErr w:type="spellStart"/>
+      <w:r>
+        <w:t>xóa</w:t>
+      </w:r>
+      <w:proofErr w:type="spellEnd"/>
+      <w:r>
+        <w:t xml:space="preserve"> </w:t>
+      </w:r>
+      <w:proofErr w:type="spellStart"/>
+      <w:r>
+        <w:t>tất</w:t>
+      </w:r>
+      <w:proofErr w:type="spellEnd"/>
+      <w:r>
+        <w:t xml:space="preserve"> </w:t>
+      </w:r>
+      <w:proofErr w:type="spellStart"/>
+      <w:r>
+        <w:t>cả</w:t>
+      </w:r>
+      <w:proofErr w:type="spellEnd"/>
+      <w:r>
+        <w:t xml:space="preserve"> container, network (</w:t>
+      </w:r>
+      <w:proofErr w:type="spellStart"/>
+      <w:r>
+        <w:t>nhưng</w:t>
+      </w:r>
+      <w:proofErr w:type="spellEnd"/>
+      <w:r>
+        <w:t xml:space="preserve"> </w:t>
+      </w:r>
+      <w:proofErr w:type="spellStart"/>
+      <w:r>
+        <w:t>giữ</w:t>
+      </w:r>
+      <w:proofErr w:type="spellEnd"/>
+      <w:r>
+        <w:t xml:space="preserve"> </w:t>
+      </w:r>
+      <w:proofErr w:type="spellStart"/>
+      <w:r>
+        <w:t>lại</w:t>
+      </w:r>
+      <w:proofErr w:type="spellEnd"/>
+      <w:r>
+        <w:t xml:space="preserve"> volume </w:t>
+      </w:r>
+      <w:proofErr w:type="spellStart"/>
+      <w:r>
+        <w:t>nếu</w:t>
+      </w:r>
+      <w:proofErr w:type="spellEnd"/>
+      <w:r>
+        <w:t xml:space="preserve"> </w:t>
+      </w:r>
+      <w:proofErr w:type="spellStart"/>
+      <w:r>
+        <w:t>có</w:t>
+      </w:r>
+      <w:proofErr w:type="spellEnd"/>
+      <w:r>
+        <w:t>).</w:t>
+      </w:r>
+    </w:p>
+    <w:p>
+      <w:r>
+        <w:rPr>
+          <w:noProof/>
+        </w:rPr>
         <w:lastRenderedPageBreak/>
         <w:drawing>
           <wp:inline distT="0" distB="0" distL="0" distR="0" wp14:anchorId="66CD95F9" wp14:editId="145838D8">
@@ -335,12 +743,60 @@
       <w:r>
         <w:t xml:space="preserve"> -&gt; </w:t>
       </w:r>
-      <w:r>
-        <w:t>Khởi động lại toàn bộ container trong Compose.</w:t>
-      </w:r>
-    </w:p>
-    <w:p>
-      <w:r>
+      <w:proofErr w:type="spellStart"/>
+      <w:r>
+        <w:t>Khởi</w:t>
+      </w:r>
+      <w:proofErr w:type="spellEnd"/>
+      <w:r>
+        <w:t xml:space="preserve"> </w:t>
+      </w:r>
+      <w:proofErr w:type="spellStart"/>
+      <w:r>
+        <w:t>động</w:t>
+      </w:r>
+      <w:proofErr w:type="spellEnd"/>
+      <w:r>
+        <w:t xml:space="preserve"> </w:t>
+      </w:r>
+      <w:proofErr w:type="spellStart"/>
+      <w:r>
+        <w:t>lại</w:t>
+      </w:r>
+      <w:proofErr w:type="spellEnd"/>
+      <w:r>
+        <w:t xml:space="preserve"> </w:t>
+      </w:r>
+      <w:proofErr w:type="spellStart"/>
+      <w:r>
+        <w:t>toàn</w:t>
+      </w:r>
+      <w:proofErr w:type="spellEnd"/>
+      <w:r>
+        <w:t xml:space="preserve"> </w:t>
+      </w:r>
+      <w:proofErr w:type="spellStart"/>
+      <w:r>
+        <w:t>bộ</w:t>
+      </w:r>
+      <w:proofErr w:type="spellEnd"/>
+      <w:r>
+        <w:t xml:space="preserve"> container </w:t>
+      </w:r>
+      <w:proofErr w:type="spellStart"/>
+      <w:r>
+        <w:t>trong</w:t>
+      </w:r>
+      <w:proofErr w:type="spellEnd"/>
+      <w:r>
+        <w:t xml:space="preserve"> Compose.</w:t>
+      </w:r>
+    </w:p>
+    <w:p>
+      <w:r>
+        <w:rPr>
+          <w:noProof/>
+        </w:rPr>
         <w:drawing>
           <wp:inline distT="0" distB="0" distL="0" distR="0" wp14:anchorId="138FDBDA" wp14:editId="3D7130A4">
             <wp:extent cx="5943600" cy="400050"/>
@@ -392,12 +848,60 @@
       <w:r>
         <w:t xml:space="preserve"> -&gt; </w:t>
       </w:r>
-      <w:r>
-        <w:t>Xem log của container và theo dõi real-time (-f giống tail -f)</w:t>
-      </w:r>
-    </w:p>
-    <w:p>
-      <w:r>
+      <w:proofErr w:type="spellStart"/>
+      <w:r>
+        <w:t>Xem</w:t>
+      </w:r>
+      <w:proofErr w:type="spellEnd"/>
+      <w:r>
+        <w:t xml:space="preserve"> log </w:t>
+      </w:r>
+      <w:proofErr w:type="spellStart"/>
+      <w:r>
+        <w:t>của</w:t>
+      </w:r>
+      <w:proofErr w:type="spellEnd"/>
+      <w:r>
+        <w:t xml:space="preserve"> container </w:t>
+      </w:r>
+      <w:proofErr w:type="spellStart"/>
+      <w:r>
+        <w:t>và</w:t>
+      </w:r>
+      <w:proofErr w:type="spellEnd"/>
+      <w:r>
+        <w:t xml:space="preserve"> </w:t>
+      </w:r>
+      <w:proofErr w:type="spellStart"/>
+      <w:r>
+        <w:t>theo</w:t>
+      </w:r>
+      <w:proofErr w:type="spellEnd"/>
+      <w:r>
+        <w:t xml:space="preserve"> </w:t>
+      </w:r>
+      <w:proofErr w:type="spellStart"/>
+      <w:r>
+        <w:t>dõi</w:t>
+      </w:r>
+      <w:proofErr w:type="spellEnd"/>
+      <w:r>
+        <w:t xml:space="preserve"> real-time (-f </w:t>
+      </w:r>
+      <w:proofErr w:type="spellStart"/>
+      <w:r>
+        <w:t>giống</w:t>
+      </w:r>
+      <w:proofErr w:type="spellEnd"/>
+      <w:r>
+        <w:t xml:space="preserve"> tail -f)</w:t>
+      </w:r>
+    </w:p>
+    <w:p>
+      <w:r>
+        <w:rPr>
+          <w:noProof/>
+        </w:rPr>
         <w:drawing>
           <wp:inline distT="0" distB="0" distL="0" distR="0" wp14:anchorId="654700CD" wp14:editId="6F96AD5B">
             <wp:extent cx="5943600" cy="2689225"/>
@@ -450,11 +954,62 @@
         <w:t xml:space="preserve"> -&gt; </w:t>
       </w:r>
       <w:r>
-        <w:t>Build lại các image được khai báo build: trong file Compose.</w:t>
-      </w:r>
-    </w:p>
-    <w:p>
-      <w:r>
+        <w:t xml:space="preserve">Build </w:t>
+      </w:r>
+      <w:proofErr w:type="spellStart"/>
+      <w:r>
+        <w:t>lại</w:t>
+      </w:r>
+      <w:proofErr w:type="spellEnd"/>
+      <w:r>
+        <w:t xml:space="preserve"> </w:t>
+      </w:r>
+      <w:proofErr w:type="spellStart"/>
+      <w:r>
+        <w:t>các</w:t>
+      </w:r>
+      <w:proofErr w:type="spellEnd"/>
+      <w:r>
+        <w:t xml:space="preserve"> image </w:t>
+      </w:r>
+      <w:proofErr w:type="spellStart"/>
+      <w:r>
+        <w:t>được</w:t>
+      </w:r>
+      <w:proofErr w:type="spellEnd"/>
+      <w:r>
+        <w:t xml:space="preserve"> </w:t>
+      </w:r>
+      <w:proofErr w:type="spellStart"/>
+      <w:r>
+        <w:t>khai</w:t>
+      </w:r>
+      <w:proofErr w:type="spellEnd"/>
+      <w:r>
+        <w:t xml:space="preserve"> </w:t>
+      </w:r>
+      <w:proofErr w:type="spellStart"/>
+      <w:r>
+        <w:t>báo</w:t>
+      </w:r>
+      <w:proofErr w:type="spellEnd"/>
+      <w:r>
+        <w:t xml:space="preserve"> build: </w:t>
+      </w:r>
+      <w:proofErr w:type="spellStart"/>
+      <w:r>
+        <w:t>trong</w:t>
+      </w:r>
+      <w:proofErr w:type="spellEnd"/>
+      <w:r>
+        <w:t xml:space="preserve"> file Compose.</w:t>
+      </w:r>
+    </w:p>
+    <w:p>
+      <w:r>
+        <w:rPr>
+          <w:noProof/>
+        </w:rPr>
         <w:drawing>
           <wp:inline distT="0" distB="0" distL="0" distR="0" wp14:anchorId="5E8DB361" wp14:editId="2BB7C85A">
             <wp:extent cx="5943600" cy="2840355"/>
@@ -501,14 +1056,52 @@
         </w:numPr>
       </w:pPr>
       <w:r>
-        <w:t>docker compose exec &lt;service_name&gt; &lt;command&gt;</w:t>
+        <w:t>docker compose exec &lt;</w:t>
+      </w:r>
+      <w:proofErr w:type="spellStart"/>
+      <w:r>
+        <w:t>service_name</w:t>
+      </w:r>
+      <w:proofErr w:type="spellEnd"/>
+      <w:r>
+        <w:t>&gt; &lt;command&gt;</w:t>
       </w:r>
       <w:r>
         <w:t xml:space="preserve"> -&gt; </w:t>
       </w:r>
-      <w:r>
-        <w:t xml:space="preserve">Chạy lệnh trong container đang </w:t>
-      </w:r>
+      <w:proofErr w:type="spellStart"/>
+      <w:r>
+        <w:t>Chạy</w:t>
+      </w:r>
+      <w:proofErr w:type="spellEnd"/>
+      <w:r>
+        <w:t xml:space="preserve"> </w:t>
+      </w:r>
+      <w:proofErr w:type="spellStart"/>
+      <w:r>
+        <w:t>lệnh</w:t>
+      </w:r>
+      <w:proofErr w:type="spellEnd"/>
+      <w:r>
+        <w:t xml:space="preserve"> </w:t>
+      </w:r>
+      <w:proofErr w:type="spellStart"/>
+      <w:r>
+        <w:t>trong</w:t>
+      </w:r>
+      <w:proofErr w:type="spellEnd"/>
+      <w:r>
+        <w:t xml:space="preserve"> container </w:t>
+      </w:r>
+      <w:proofErr w:type="spellStart"/>
+      <w:r>
+        <w:t>đang</w:t>
+      </w:r>
+      <w:proofErr w:type="spellEnd"/>
+      <w:r>
+        <w:t xml:space="preserve"> </w:t>
+      </w:r>
+      <w:proofErr w:type="spellStart"/>
       <w:r>
         <w:rPr>
           <w:b/>
@@ -516,12 +1109,16 @@
         </w:rPr>
         <w:t>chạy</w:t>
       </w:r>
+      <w:proofErr w:type="spellEnd"/>
       <w:r>
         <w:t>.</w:t>
       </w:r>
     </w:p>
     <w:p>
       <w:r>
+        <w:rPr>
+          <w:noProof/>
+        </w:rPr>
         <w:lastRenderedPageBreak/>
         <w:drawing>
           <wp:inline distT="0" distB="0" distL="0" distR="0" wp14:anchorId="2D2CC116" wp14:editId="225E8A05">
@@ -577,12 +1174,100 @@
       <w:r>
         <w:t xml:space="preserve"> </w:t>
       </w:r>
-      <w:r>
-        <w:t>Dừng và xóa cả container lẫn volume. Dùng khi cần xóa dữ liệu.</w:t>
-      </w:r>
-    </w:p>
-    <w:p>
-      <w:r>
+      <w:proofErr w:type="spellStart"/>
+      <w:r>
+        <w:t>Dừng</w:t>
+      </w:r>
+      <w:proofErr w:type="spellEnd"/>
+      <w:r>
+        <w:t xml:space="preserve"> </w:t>
+      </w:r>
+      <w:proofErr w:type="spellStart"/>
+      <w:r>
+        <w:t>và</w:t>
+      </w:r>
+      <w:proofErr w:type="spellEnd"/>
+      <w:r>
+        <w:t xml:space="preserve"> </w:t>
+      </w:r>
+      <w:proofErr w:type="spellStart"/>
+      <w:r>
+        <w:t>xóa</w:t>
+      </w:r>
+      <w:proofErr w:type="spellEnd"/>
+      <w:r>
+        <w:t xml:space="preserve"> </w:t>
+      </w:r>
+      <w:proofErr w:type="spellStart"/>
+      <w:r>
+        <w:t>cả</w:t>
+      </w:r>
+      <w:proofErr w:type="spellEnd"/>
+      <w:r>
+        <w:t xml:space="preserve"> container </w:t>
+      </w:r>
+      <w:proofErr w:type="spellStart"/>
+      <w:r>
+        <w:t>lẫn</w:t>
+      </w:r>
+      <w:proofErr w:type="spellEnd"/>
+      <w:r>
+        <w:t xml:space="preserve"> volume. </w:t>
+      </w:r>
+      <w:proofErr w:type="spellStart"/>
+      <w:r>
+        <w:t>Dùng</w:t>
+      </w:r>
+      <w:proofErr w:type="spellEnd"/>
+      <w:r>
+        <w:t xml:space="preserve"> </w:t>
+      </w:r>
+      <w:proofErr w:type="spellStart"/>
+      <w:r>
+        <w:t>khi</w:t>
+      </w:r>
+      <w:proofErr w:type="spellEnd"/>
+      <w:r>
+        <w:t xml:space="preserve"> </w:t>
+      </w:r>
+      <w:proofErr w:type="spellStart"/>
+      <w:r>
+        <w:t>cần</w:t>
+      </w:r>
+      <w:proofErr w:type="spellEnd"/>
+      <w:r>
+        <w:t xml:space="preserve"> </w:t>
+      </w:r>
+      <w:proofErr w:type="spellStart"/>
+      <w:r>
+        <w:t>xóa</w:t>
+      </w:r>
+      <w:proofErr w:type="spellEnd"/>
+      <w:r>
+        <w:t xml:space="preserve"> </w:t>
+      </w:r>
+      <w:proofErr w:type="spellStart"/>
+      <w:r>
+        <w:t>dữ</w:t>
+      </w:r>
+      <w:proofErr w:type="spellEnd"/>
+      <w:r>
+        <w:t xml:space="preserve"> </w:t>
+      </w:r>
+      <w:proofErr w:type="spellStart"/>
+      <w:r>
+        <w:t>liệu</w:t>
+      </w:r>
+      <w:proofErr w:type="spellEnd"/>
+      <w:r>
+        <w:t>.</w:t>
+      </w:r>
+    </w:p>
+    <w:p>
+      <w:r>
+        <w:rPr>
+          <w:noProof/>
+        </w:rPr>
         <w:drawing>
           <wp:inline distT="0" distB="0" distL="0" distR="0" wp14:anchorId="0303BDEC" wp14:editId="310B7E0D">
             <wp:extent cx="5943600" cy="899795"/>
@@ -629,27 +1314,125 @@
         </w:numPr>
       </w:pPr>
       <w:r>
-        <w:t>docker compose run &lt;service_name&gt; &lt;command&gt;</w:t>
+        <w:t>docker compose run &lt;</w:t>
+      </w:r>
+      <w:proofErr w:type="spellStart"/>
+      <w:r>
+        <w:t>service_name</w:t>
+      </w:r>
+      <w:proofErr w:type="spellEnd"/>
+      <w:r>
+        <w:t>&gt; &lt;command&gt;</w:t>
       </w:r>
       <w:r>
         <w:t xml:space="preserve"> -&gt; </w:t>
       </w:r>
-      <w:r>
-        <w:t xml:space="preserve">Tạo container </w:t>
-      </w:r>
+      <w:proofErr w:type="spellStart"/>
+      <w:r>
+        <w:t>Tạo</w:t>
+      </w:r>
+      <w:proofErr w:type="spellEnd"/>
+      <w:r>
+        <w:t xml:space="preserve"> container </w:t>
+      </w:r>
+      <w:proofErr w:type="spellStart"/>
       <w:r>
         <w:rPr>
           <w:b/>
           <w:bCs/>
         </w:rPr>
-        <w:t>mới tạm thời</w:t>
-      </w:r>
-      <w:r>
-        <w:t xml:space="preserve"> để chạy một lệnh nào đó.</w:t>
-      </w:r>
-    </w:p>
-    <w:p>
-      <w:r>
+        <w:t>mới</w:t>
+      </w:r>
+      <w:proofErr w:type="spellEnd"/>
+      <w:r>
+        <w:rPr>
+          <w:b/>
+          <w:bCs/>
+        </w:rPr>
+        <w:t xml:space="preserve"> </w:t>
+      </w:r>
+      <w:proofErr w:type="spellStart"/>
+      <w:r>
+        <w:rPr>
+          <w:b/>
+          <w:bCs/>
+        </w:rPr>
+        <w:t>tạm</w:t>
+      </w:r>
+      <w:proofErr w:type="spellEnd"/>
+      <w:r>
+        <w:rPr>
+          <w:b/>
+          <w:bCs/>
+        </w:rPr>
+        <w:t xml:space="preserve"> </w:t>
+      </w:r>
+      <w:proofErr w:type="spellStart"/>
+      <w:r>
+        <w:rPr>
+          <w:b/>
+          <w:bCs/>
+        </w:rPr>
+        <w:t>thời</w:t>
+      </w:r>
+      <w:proofErr w:type="spellEnd"/>
+      <w:r>
+        <w:t xml:space="preserve"> </w:t>
+      </w:r>
+      <w:proofErr w:type="spellStart"/>
+      <w:r>
+        <w:t>để</w:t>
+      </w:r>
+      <w:proofErr w:type="spellEnd"/>
+      <w:r>
+        <w:t xml:space="preserve"> </w:t>
+      </w:r>
+      <w:proofErr w:type="spellStart"/>
+      <w:r>
+        <w:t>chạy</w:t>
+      </w:r>
+      <w:proofErr w:type="spellEnd"/>
+      <w:r>
+        <w:t xml:space="preserve"> </w:t>
+      </w:r>
+      <w:proofErr w:type="spellStart"/>
+      <w:r>
+        <w:t>một</w:t>
+      </w:r>
+      <w:proofErr w:type="spellEnd"/>
+      <w:r>
+        <w:t xml:space="preserve"> </w:t>
+      </w:r>
+      <w:proofErr w:type="spellStart"/>
+      <w:r>
+        <w:t>lệnh</w:t>
+      </w:r>
+      <w:proofErr w:type="spellEnd"/>
+      <w:r>
+        <w:t xml:space="preserve"> </w:t>
+      </w:r>
+      <w:proofErr w:type="spellStart"/>
+      <w:r>
+        <w:t>nào</w:t>
+      </w:r>
+      <w:proofErr w:type="spellEnd"/>
+      <w:r>
+        <w:t xml:space="preserve"> </w:t>
+      </w:r>
+      <w:proofErr w:type="spellStart"/>
+      <w:r>
+        <w:t>đó</w:t>
+      </w:r>
+      <w:proofErr w:type="spellEnd"/>
+      <w:r>
+        <w:t>.</w:t>
+      </w:r>
+    </w:p>
+    <w:p>
+      <w:r>
+        <w:rPr>
+          <w:noProof/>
+        </w:rPr>
         <w:drawing>
           <wp:inline distT="0" distB="0" distL="0" distR="0" wp14:anchorId="10390E24" wp14:editId="2B99020E">
             <wp:extent cx="5943600" cy="1073785"/>
@@ -696,17 +1479,65 @@
         </w:numPr>
       </w:pPr>
       <w:r>
-        <w:t>docker compose stop &lt;service_name&gt;</w:t>
+        <w:t>docker compose stop &lt;</w:t>
+      </w:r>
+      <w:proofErr w:type="spellStart"/>
+      <w:r>
+        <w:t>service_name</w:t>
+      </w:r>
+      <w:proofErr w:type="spellEnd"/>
+      <w:r>
+        <w:t>&gt;</w:t>
       </w:r>
       <w:r>
         <w:t xml:space="preserve"> -&gt; </w:t>
       </w:r>
-      <w:r>
-        <w:t>Dừng một service cụ thể (container) trong Compose.</w:t>
-      </w:r>
-    </w:p>
-    <w:p>
-      <w:r>
+      <w:proofErr w:type="spellStart"/>
+      <w:r>
+        <w:t>Dừng</w:t>
+      </w:r>
+      <w:proofErr w:type="spellEnd"/>
+      <w:r>
+        <w:t xml:space="preserve"> </w:t>
+      </w:r>
+      <w:proofErr w:type="spellStart"/>
+      <w:r>
+        <w:t>một</w:t>
+      </w:r>
+      <w:proofErr w:type="spellEnd"/>
+      <w:r>
+        <w:t xml:space="preserve"> service </w:t>
+      </w:r>
+      <w:proofErr w:type="spellStart"/>
+      <w:r>
+        <w:t>cụ</w:t>
+      </w:r>
+      <w:proofErr w:type="spellEnd"/>
+      <w:r>
+        <w:t xml:space="preserve"> </w:t>
+      </w:r>
+      <w:proofErr w:type="spellStart"/>
+      <w:r>
+        <w:t>thể</w:t>
+      </w:r>
+      <w:proofErr w:type="spellEnd"/>
+      <w:r>
+        <w:t xml:space="preserve"> (container) </w:t>
+      </w:r>
+      <w:proofErr w:type="spellStart"/>
+      <w:r>
+        <w:t>trong</w:t>
+      </w:r>
+      <w:proofErr w:type="spellEnd"/>
+      <w:r>
+        <w:t xml:space="preserve"> Compose.</w:t>
+      </w:r>
+    </w:p>
+    <w:p>
+      <w:r>
+        <w:rPr>
+          <w:noProof/>
+        </w:rPr>
         <w:drawing>
           <wp:inline distT="0" distB="0" distL="0" distR="0" wp14:anchorId="1D9B31BA" wp14:editId="42B56607">
             <wp:extent cx="5943600" cy="814070"/>
@@ -753,17 +1584,73 @@
         </w:numPr>
       </w:pPr>
       <w:r>
-        <w:t>docker compose rm &lt;service_name&gt;</w:t>
+        <w:t>docker compose rm &lt;</w:t>
+      </w:r>
+      <w:proofErr w:type="spellStart"/>
+      <w:r>
+        <w:t>service_name</w:t>
+      </w:r>
+      <w:proofErr w:type="spellEnd"/>
+      <w:r>
+        <w:t>&gt;</w:t>
       </w:r>
       <w:r>
         <w:t xml:space="preserve"> -&gt; </w:t>
       </w:r>
-      <w:r>
-        <w:t>Xóa container (đã dừng) khỏi hệ thống.</w:t>
-      </w:r>
-    </w:p>
-    <w:p>
-      <w:r>
+      <w:proofErr w:type="spellStart"/>
+      <w:r>
+        <w:t>Xóa</w:t>
+      </w:r>
+      <w:proofErr w:type="spellEnd"/>
+      <w:r>
+        <w:t xml:space="preserve"> container (</w:t>
+      </w:r>
+      <w:proofErr w:type="spellStart"/>
+      <w:r>
+        <w:t>đã</w:t>
+      </w:r>
+      <w:proofErr w:type="spellEnd"/>
+      <w:r>
+        <w:t xml:space="preserve"> </w:t>
+      </w:r>
+      <w:proofErr w:type="spellStart"/>
+      <w:r>
+        <w:t>dừng</w:t>
+      </w:r>
+      <w:proofErr w:type="spellEnd"/>
+      <w:r>
+        <w:t xml:space="preserve">) </w:t>
+      </w:r>
+      <w:proofErr w:type="spellStart"/>
+      <w:r>
+        <w:t>khỏi</w:t>
+      </w:r>
+      <w:proofErr w:type="spellEnd"/>
+      <w:r>
+        <w:t xml:space="preserve"> </w:t>
+      </w:r>
+      <w:proofErr w:type="spellStart"/>
+      <w:r>
+        <w:t>hệ</w:t>
+      </w:r>
+      <w:proofErr w:type="spellEnd"/>
+      <w:r>
+        <w:t xml:space="preserve"> </w:t>
+      </w:r>
+      <w:proofErr w:type="spellStart"/>
+      <w:r>
+        <w:t>thống</w:t>
+      </w:r>
+      <w:proofErr w:type="spellEnd"/>
+      <w:r>
+        <w:t>.</w:t>
+      </w:r>
+    </w:p>
+    <w:p>
+      <w:r>
+        <w:rPr>
+          <w:noProof/>
+        </w:rPr>
         <w:drawing>
           <wp:inline distT="0" distB="0" distL="0" distR="0" wp14:anchorId="6A2CBD27" wp14:editId="04EA5926">
             <wp:extent cx="5943600" cy="791210"/>
@@ -815,12 +1702,108 @@
       <w:r>
         <w:t xml:space="preserve"> -&gt; </w:t>
       </w:r>
-      <w:r>
-        <w:t>Kiểm tra và hiển thị cấu hình Compose đã gộp và chuẩn hóa.</w:t>
-      </w:r>
-    </w:p>
-    <w:p>
-      <w:r>
+      <w:proofErr w:type="spellStart"/>
+      <w:r>
+        <w:t>Kiểm</w:t>
+      </w:r>
+      <w:proofErr w:type="spellEnd"/>
+      <w:r>
+        <w:t xml:space="preserve"> </w:t>
+      </w:r>
+      <w:proofErr w:type="spellStart"/>
+      <w:r>
+        <w:t>tra</w:t>
+      </w:r>
+      <w:proofErr w:type="spellEnd"/>
+      <w:r>
+        <w:t xml:space="preserve"> </w:t>
+      </w:r>
+      <w:proofErr w:type="spellStart"/>
+      <w:r>
+        <w:t>và</w:t>
+      </w:r>
+      <w:proofErr w:type="spellEnd"/>
+      <w:r>
+        <w:t xml:space="preserve"> </w:t>
+      </w:r>
+      <w:proofErr w:type="spellStart"/>
+      <w:r>
+        <w:t>hiển</w:t>
+      </w:r>
+      <w:proofErr w:type="spellEnd"/>
+      <w:r>
+        <w:t xml:space="preserve"> </w:t>
+      </w:r>
+      <w:proofErr w:type="spellStart"/>
+      <w:r>
+        <w:t>thị</w:t>
+      </w:r>
+      <w:proofErr w:type="spellEnd"/>
+      <w:r>
+        <w:t xml:space="preserve"> </w:t>
+      </w:r>
+      <w:proofErr w:type="spellStart"/>
+      <w:r>
+        <w:t>cấu</w:t>
+      </w:r>
+      <w:proofErr w:type="spellEnd"/>
+      <w:r>
+        <w:t xml:space="preserve"> </w:t>
+      </w:r>
+      <w:proofErr w:type="spellStart"/>
+      <w:r>
+        <w:t>hình</w:t>
+      </w:r>
+      <w:proofErr w:type="spellEnd"/>
+      <w:r>
+        <w:t xml:space="preserve"> Compose </w:t>
+      </w:r>
+      <w:proofErr w:type="spellStart"/>
+      <w:r>
+        <w:t>đã</w:t>
+      </w:r>
+      <w:proofErr w:type="spellEnd"/>
+      <w:r>
+        <w:t xml:space="preserve"> </w:t>
+      </w:r>
+      <w:proofErr w:type="spellStart"/>
+      <w:r>
+        <w:t>gộp</w:t>
+      </w:r>
+      <w:proofErr w:type="spellEnd"/>
+      <w:r>
+        <w:t xml:space="preserve"> </w:t>
+      </w:r>
+      <w:proofErr w:type="spellStart"/>
+      <w:r>
+        <w:t>và</w:t>
+      </w:r>
+      <w:proofErr w:type="spellEnd"/>
+      <w:r>
+        <w:t xml:space="preserve"> </w:t>
+      </w:r>
+      <w:proofErr w:type="spellStart"/>
+      <w:r>
+        <w:t>chuẩn</w:t>
+      </w:r>
+      <w:proofErr w:type="spellEnd"/>
+      <w:r>
+        <w:t xml:space="preserve"> </w:t>
+      </w:r>
+      <w:proofErr w:type="spellStart"/>
+      <w:r>
+        <w:t>hóa</w:t>
+      </w:r>
+      <w:proofErr w:type="spellEnd"/>
+      <w:r>
+        <w:t>.</w:t>
+      </w:r>
+    </w:p>
+    <w:p>
+      <w:r>
+        <w:rPr>
+          <w:noProof/>
+        </w:rPr>
         <w:lastRenderedPageBreak/>
         <w:drawing>
           <wp:inline distT="0" distB="0" distL="0" distR="0" wp14:anchorId="64FEF9D2" wp14:editId="261F4A29">
@@ -880,11 +1863,62 @@
         <w:t xml:space="preserve"> -&gt; </w:t>
       </w:r>
       <w:r>
-        <w:t>Build lại image rồi chạy container ở chế độ nền.</w:t>
-      </w:r>
-    </w:p>
-    <w:p>
-      <w:r>
+        <w:t xml:space="preserve">Build </w:t>
+      </w:r>
+      <w:proofErr w:type="spellStart"/>
+      <w:r>
+        <w:t>lại</w:t>
+      </w:r>
+      <w:proofErr w:type="spellEnd"/>
+      <w:r>
+        <w:t xml:space="preserve"> image </w:t>
+      </w:r>
+      <w:proofErr w:type="spellStart"/>
+      <w:r>
+        <w:t>rồi</w:t>
+      </w:r>
+      <w:proofErr w:type="spellEnd"/>
+      <w:r>
+        <w:t xml:space="preserve"> </w:t>
+      </w:r>
+      <w:proofErr w:type="spellStart"/>
+      <w:r>
+        <w:t>chạy</w:t>
+      </w:r>
+      <w:proofErr w:type="spellEnd"/>
+      <w:r>
+        <w:t xml:space="preserve"> container ở </w:t>
+      </w:r>
+      <w:proofErr w:type="spellStart"/>
+      <w:r>
+        <w:t>chế</w:t>
+      </w:r>
+      <w:proofErr w:type="spellEnd"/>
+      <w:r>
+        <w:t xml:space="preserve"> </w:t>
+      </w:r>
+      <w:proofErr w:type="spellStart"/>
+      <w:r>
+        <w:t>độ</w:t>
+      </w:r>
+      <w:proofErr w:type="spellEnd"/>
+      <w:r>
+        <w:t xml:space="preserve"> </w:t>
+      </w:r>
+      <w:proofErr w:type="spellStart"/>
+      <w:r>
+        <w:t>nền</w:t>
+      </w:r>
+      <w:proofErr w:type="spellEnd"/>
+      <w:r>
+        <w:t>.</w:t>
+      </w:r>
+    </w:p>
+    <w:p>
+      <w:r>
+        <w:rPr>
+          <w:noProof/>
+        </w:rPr>
         <w:drawing>
           <wp:inline distT="0" distB="0" distL="0" distR="0" wp14:anchorId="480E7FD0" wp14:editId="193BFEA5">
             <wp:extent cx="5943600" cy="3070225"/>
@@ -922,6 +1956,629 @@
         </w:drawing>
       </w:r>
     </w:p>
+    <w:p/>
+    <w:p>
+      <w:pPr>
+        <w:rPr>
+          <w:b/>
+          <w:bCs/>
+        </w:rPr>
+      </w:pPr>
+      <w:proofErr w:type="spellStart"/>
+      <w:r>
+        <w:rPr>
+          <w:b/>
+          <w:bCs/>
+        </w:rPr>
+        <w:t>Phần</w:t>
+      </w:r>
+      <w:proofErr w:type="spellEnd"/>
+      <w:r>
+        <w:rPr>
+          <w:b/>
+          <w:bCs/>
+        </w:rPr>
+        <w:t xml:space="preserve"> 2: </w:t>
+      </w:r>
+      <w:r>
+        <w:rPr>
+          <w:b/>
+          <w:bCs/>
+        </w:rPr>
+        <w:t>Docker Compose file</w:t>
+      </w:r>
+    </w:p>
+    <w:p>
+      <w:proofErr w:type="spellStart"/>
+      <w:r>
+        <w:t>Bài</w:t>
+      </w:r>
+      <w:proofErr w:type="spellEnd"/>
+      <w:r>
+        <w:t xml:space="preserve"> 1: </w:t>
+      </w:r>
+      <w:proofErr w:type="spellStart"/>
+      <w:r>
+        <w:t>Chạy</w:t>
+      </w:r>
+      <w:proofErr w:type="spellEnd"/>
+      <w:r>
+        <w:t xml:space="preserve"> </w:t>
+      </w:r>
+      <w:proofErr w:type="spellStart"/>
+      <w:r>
+        <w:t>một</w:t>
+      </w:r>
+      <w:proofErr w:type="spellEnd"/>
+      <w:r>
+        <w:t xml:space="preserve"> container </w:t>
+      </w:r>
+      <w:proofErr w:type="spellStart"/>
+      <w:r>
+        <w:t>đơn</w:t>
+      </w:r>
+      <w:proofErr w:type="spellEnd"/>
+      <w:r>
+        <w:t xml:space="preserve"> </w:t>
+      </w:r>
+      <w:proofErr w:type="spellStart"/>
+      <w:r>
+        <w:t>giản</w:t>
+      </w:r>
+      <w:proofErr w:type="spellEnd"/>
+      <w:r>
+        <w:t xml:space="preserve"> </w:t>
+      </w:r>
+      <w:proofErr w:type="spellStart"/>
+      <w:r>
+        <w:t>với</w:t>
+      </w:r>
+      <w:proofErr w:type="spellEnd"/>
+      <w:r>
+        <w:t xml:space="preserve"> Docker Compose</w:t>
+      </w:r>
+    </w:p>
+    <w:p>
+      <w:r>
+        <w:drawing>
+          <wp:inline distT="0" distB="0" distL="0" distR="0" wp14:anchorId="3A26726E" wp14:editId="56A78344">
+            <wp:extent cx="5943600" cy="646430"/>
+            <wp:effectExtent l="0" t="0" r="0" b="1270"/>
+            <wp:docPr id="16" name="Picture 16"/>
+            <wp:cNvGraphicFramePr>
+              <a:graphicFrameLocks xmlns:a="http://schemas.openxmlformats.org/drawingml/2006/main" noChangeAspect="1"/>
+            </wp:cNvGraphicFramePr>
+            <a:graphic xmlns:a="http://schemas.openxmlformats.org/drawingml/2006/main">
+              <a:graphicData uri="http://schemas.openxmlformats.org/drawingml/2006/picture">
+                <pic:pic xmlns:pic="http://schemas.openxmlformats.org/drawingml/2006/picture">
+                  <pic:nvPicPr>
+                    <pic:cNvPr id="1" name=""/>
+                    <pic:cNvPicPr/>
+                  </pic:nvPicPr>
+                  <pic:blipFill>
+                    <a:blip r:embed="rId20"/>
+                    <a:stretch>
+                      <a:fillRect/>
+                    </a:stretch>
+                  </pic:blipFill>
+                  <pic:spPr>
+                    <a:xfrm>
+                      <a:off x="0" y="0"/>
+                      <a:ext cx="5943600" cy="646430"/>
+                    </a:xfrm>
+                    <a:prstGeom prst="rect">
+                      <a:avLst/>
+                    </a:prstGeom>
+                  </pic:spPr>
+                </pic:pic>
+              </a:graphicData>
+            </a:graphic>
+          </wp:inline>
+        </w:drawing>
+      </w:r>
+    </w:p>
+    <w:p/>
+    <w:p>
+      <w:r>
+        <w:lastRenderedPageBreak/>
+        <w:drawing>
+          <wp:inline distT="0" distB="0" distL="0" distR="0" wp14:anchorId="6BB524A8" wp14:editId="6C8936D7">
+            <wp:extent cx="5943600" cy="2081530"/>
+            <wp:effectExtent l="0" t="0" r="0" b="0"/>
+            <wp:docPr id="17" name="Picture 17"/>
+            <wp:cNvGraphicFramePr>
+              <a:graphicFrameLocks xmlns:a="http://schemas.openxmlformats.org/drawingml/2006/main" noChangeAspect="1"/>
+            </wp:cNvGraphicFramePr>
+            <a:graphic xmlns:a="http://schemas.openxmlformats.org/drawingml/2006/main">
+              <a:graphicData uri="http://schemas.openxmlformats.org/drawingml/2006/picture">
+                <pic:pic xmlns:pic="http://schemas.openxmlformats.org/drawingml/2006/picture">
+                  <pic:nvPicPr>
+                    <pic:cNvPr id="1" name=""/>
+                    <pic:cNvPicPr/>
+                  </pic:nvPicPr>
+                  <pic:blipFill>
+                    <a:blip r:embed="rId21"/>
+                    <a:stretch>
+                      <a:fillRect/>
+                    </a:stretch>
+                  </pic:blipFill>
+                  <pic:spPr>
+                    <a:xfrm>
+                      <a:off x="0" y="0"/>
+                      <a:ext cx="5943600" cy="2081530"/>
+                    </a:xfrm>
+                    <a:prstGeom prst="rect">
+                      <a:avLst/>
+                    </a:prstGeom>
+                  </pic:spPr>
+                </pic:pic>
+              </a:graphicData>
+            </a:graphic>
+          </wp:inline>
+        </w:drawing>
+      </w:r>
+    </w:p>
+    <w:p>
+      <w:proofErr w:type="spellStart"/>
+      <w:r>
+        <w:t>Bài</w:t>
+      </w:r>
+      <w:proofErr w:type="spellEnd"/>
+      <w:r>
+        <w:t xml:space="preserve"> 2: </w:t>
+      </w:r>
+      <w:proofErr w:type="spellStart"/>
+      <w:r>
+        <w:t>Chạy</w:t>
+      </w:r>
+      <w:proofErr w:type="spellEnd"/>
+      <w:r>
+        <w:t xml:space="preserve"> MySQL </w:t>
+      </w:r>
+      <w:proofErr w:type="spellStart"/>
+      <w:r>
+        <w:t>với</w:t>
+      </w:r>
+      <w:proofErr w:type="spellEnd"/>
+      <w:r>
+        <w:t xml:space="preserve"> Docker Compose</w:t>
+      </w:r>
+    </w:p>
+    <w:p>
+      <w:r>
+        <w:drawing>
+          <wp:inline distT="0" distB="0" distL="0" distR="0" wp14:anchorId="4B6DCAA5" wp14:editId="223A7C58">
+            <wp:extent cx="5943600" cy="2056130"/>
+            <wp:effectExtent l="0" t="0" r="0" b="1270"/>
+            <wp:docPr id="18" name="Picture 18"/>
+            <wp:cNvGraphicFramePr>
+              <a:graphicFrameLocks xmlns:a="http://schemas.openxmlformats.org/drawingml/2006/main" noChangeAspect="1"/>
+            </wp:cNvGraphicFramePr>
+            <a:graphic xmlns:a="http://schemas.openxmlformats.org/drawingml/2006/main">
+              <a:graphicData uri="http://schemas.openxmlformats.org/drawingml/2006/picture">
+                <pic:pic xmlns:pic="http://schemas.openxmlformats.org/drawingml/2006/picture">
+                  <pic:nvPicPr>
+                    <pic:cNvPr id="1" name=""/>
+                    <pic:cNvPicPr/>
+                  </pic:nvPicPr>
+                  <pic:blipFill>
+                    <a:blip r:embed="rId22"/>
+                    <a:stretch>
+                      <a:fillRect/>
+                    </a:stretch>
+                  </pic:blipFill>
+                  <pic:spPr>
+                    <a:xfrm>
+                      <a:off x="0" y="0"/>
+                      <a:ext cx="5943600" cy="2056130"/>
+                    </a:xfrm>
+                    <a:prstGeom prst="rect">
+                      <a:avLst/>
+                    </a:prstGeom>
+                  </pic:spPr>
+                </pic:pic>
+              </a:graphicData>
+            </a:graphic>
+          </wp:inline>
+        </w:drawing>
+      </w:r>
+    </w:p>
+    <w:p>
+      <w:proofErr w:type="spellStart"/>
+      <w:r>
+        <w:t>Bài</w:t>
+      </w:r>
+      <w:proofErr w:type="spellEnd"/>
+      <w:r>
+        <w:t xml:space="preserve"> 3: </w:t>
+      </w:r>
+      <w:proofErr w:type="spellStart"/>
+      <w:r>
+        <w:t>Kết</w:t>
+      </w:r>
+      <w:proofErr w:type="spellEnd"/>
+      <w:r>
+        <w:t xml:space="preserve"> </w:t>
+      </w:r>
+      <w:proofErr w:type="spellStart"/>
+      <w:r>
+        <w:t>nối</w:t>
+      </w:r>
+      <w:proofErr w:type="spellEnd"/>
+      <w:r>
+        <w:t xml:space="preserve"> MySQL </w:t>
+      </w:r>
+      <w:proofErr w:type="spellStart"/>
+      <w:r>
+        <w:t>với</w:t>
+      </w:r>
+      <w:proofErr w:type="spellEnd"/>
+      <w:r>
+        <w:t xml:space="preserve"> </w:t>
+      </w:r>
+      <w:proofErr w:type="spellStart"/>
+      <w:r>
+        <w:t>PHPMyAdmin</w:t>
+      </w:r>
+      <w:proofErr w:type="spellEnd"/>
+    </w:p>
+    <w:p>
+      <w:r>
+        <w:drawing>
+          <wp:inline distT="0" distB="0" distL="0" distR="0" wp14:anchorId="4671244E" wp14:editId="336B241A">
+            <wp:extent cx="5943600" cy="3019425"/>
+            <wp:effectExtent l="0" t="0" r="0" b="9525"/>
+            <wp:docPr id="19" name="Picture 19"/>
+            <wp:cNvGraphicFramePr>
+              <a:graphicFrameLocks xmlns:a="http://schemas.openxmlformats.org/drawingml/2006/main" noChangeAspect="1"/>
+            </wp:cNvGraphicFramePr>
+            <a:graphic xmlns:a="http://schemas.openxmlformats.org/drawingml/2006/main">
+              <a:graphicData uri="http://schemas.openxmlformats.org/drawingml/2006/picture">
+                <pic:pic xmlns:pic="http://schemas.openxmlformats.org/drawingml/2006/picture">
+                  <pic:nvPicPr>
+                    <pic:cNvPr id="1" name=""/>
+                    <pic:cNvPicPr/>
+                  </pic:nvPicPr>
+                  <pic:blipFill>
+                    <a:blip r:embed="rId23"/>
+                    <a:stretch>
+                      <a:fillRect/>
+                    </a:stretch>
+                  </pic:blipFill>
+                  <pic:spPr>
+                    <a:xfrm>
+                      <a:off x="0" y="0"/>
+                      <a:ext cx="5943600" cy="3019425"/>
+                    </a:xfrm>
+                    <a:prstGeom prst="rect">
+                      <a:avLst/>
+                    </a:prstGeom>
+                  </pic:spPr>
+                </pic:pic>
+              </a:graphicData>
+            </a:graphic>
+          </wp:inline>
+        </w:drawing>
+      </w:r>
+    </w:p>
+    <w:p>
+      <w:proofErr w:type="spellStart"/>
+      <w:r>
+        <w:lastRenderedPageBreak/>
+        <w:t>Bài</w:t>
+      </w:r>
+      <w:proofErr w:type="spellEnd"/>
+      <w:r>
+        <w:t xml:space="preserve"> 4: </w:t>
+      </w:r>
+      <w:proofErr w:type="spellStart"/>
+      <w:r>
+        <w:t>Chạy</w:t>
+      </w:r>
+      <w:proofErr w:type="spellEnd"/>
+      <w:r>
+        <w:t xml:space="preserve"> </w:t>
+      </w:r>
+      <w:proofErr w:type="spellStart"/>
+      <w:r>
+        <w:t>ứng</w:t>
+      </w:r>
+      <w:proofErr w:type="spellEnd"/>
+      <w:r>
+        <w:t xml:space="preserve"> </w:t>
+      </w:r>
+      <w:proofErr w:type="spellStart"/>
+      <w:r>
+        <w:t>dụng</w:t>
+      </w:r>
+      <w:proofErr w:type="spellEnd"/>
+      <w:r>
+        <w:t xml:space="preserve"> Node.js </w:t>
+      </w:r>
+      <w:proofErr w:type="spellStart"/>
+      <w:r>
+        <w:t>với</w:t>
+      </w:r>
+      <w:proofErr w:type="spellEnd"/>
+      <w:r>
+        <w:t xml:space="preserve"> Docker Compose</w:t>
+      </w:r>
+    </w:p>
+    <w:p>
+      <w:r>
+        <w:drawing>
+          <wp:inline distT="0" distB="0" distL="0" distR="0" wp14:anchorId="385D3315" wp14:editId="07ACCD5E">
+            <wp:extent cx="5943600" cy="3033395"/>
+            <wp:effectExtent l="0" t="0" r="0" b="0"/>
+            <wp:docPr id="20" name="Picture 20"/>
+            <wp:cNvGraphicFramePr>
+              <a:graphicFrameLocks xmlns:a="http://schemas.openxmlformats.org/drawingml/2006/main" noChangeAspect="1"/>
+            </wp:cNvGraphicFramePr>
+            <a:graphic xmlns:a="http://schemas.openxmlformats.org/drawingml/2006/main">
+              <a:graphicData uri="http://schemas.openxmlformats.org/drawingml/2006/picture">
+                <pic:pic xmlns:pic="http://schemas.openxmlformats.org/drawingml/2006/picture">
+                  <pic:nvPicPr>
+                    <pic:cNvPr id="1" name=""/>
+                    <pic:cNvPicPr/>
+                  </pic:nvPicPr>
+                  <pic:blipFill>
+                    <a:blip r:embed="rId24"/>
+                    <a:stretch>
+                      <a:fillRect/>
+                    </a:stretch>
+                  </pic:blipFill>
+                  <pic:spPr>
+                    <a:xfrm>
+                      <a:off x="0" y="0"/>
+                      <a:ext cx="5943600" cy="3033395"/>
+                    </a:xfrm>
+                    <a:prstGeom prst="rect">
+                      <a:avLst/>
+                    </a:prstGeom>
+                  </pic:spPr>
+                </pic:pic>
+              </a:graphicData>
+            </a:graphic>
+          </wp:inline>
+        </w:drawing>
+      </w:r>
+    </w:p>
+    <w:p>
+      <w:r>
+        <w:drawing>
+          <wp:inline distT="0" distB="0" distL="0" distR="0" wp14:anchorId="6762C181" wp14:editId="4EC4D6FB">
+            <wp:extent cx="5943600" cy="3342005"/>
+            <wp:effectExtent l="0" t="0" r="0" b="0"/>
+            <wp:docPr id="21" name="Picture 21"/>
+            <wp:cNvGraphicFramePr>
+              <a:graphicFrameLocks xmlns:a="http://schemas.openxmlformats.org/drawingml/2006/main" noChangeAspect="1"/>
+            </wp:cNvGraphicFramePr>
+            <a:graphic xmlns:a="http://schemas.openxmlformats.org/drawingml/2006/main">
+              <a:graphicData uri="http://schemas.openxmlformats.org/drawingml/2006/picture">
+                <pic:pic xmlns:pic="http://schemas.openxmlformats.org/drawingml/2006/picture">
+                  <pic:nvPicPr>
+                    <pic:cNvPr id="1" name=""/>
+                    <pic:cNvPicPr/>
+                  </pic:nvPicPr>
+                  <pic:blipFill>
+                    <a:blip r:embed="rId25"/>
+                    <a:stretch>
+                      <a:fillRect/>
+                    </a:stretch>
+                  </pic:blipFill>
+                  <pic:spPr>
+                    <a:xfrm>
+                      <a:off x="0" y="0"/>
+                      <a:ext cx="5943600" cy="3342005"/>
+                    </a:xfrm>
+                    <a:prstGeom prst="rect">
+                      <a:avLst/>
+                    </a:prstGeom>
+                  </pic:spPr>
+                </pic:pic>
+              </a:graphicData>
+            </a:graphic>
+          </wp:inline>
+        </w:drawing>
+      </w:r>
+    </w:p>
+    <w:p>
+      <w:proofErr w:type="spellStart"/>
+      <w:r>
+        <w:t>Bài</w:t>
+      </w:r>
+      <w:proofErr w:type="spellEnd"/>
+      <w:r>
+        <w:t xml:space="preserve"> 5: </w:t>
+      </w:r>
+      <w:proofErr w:type="spellStart"/>
+      <w:r>
+        <w:t>Chạy</w:t>
+      </w:r>
+      <w:proofErr w:type="spellEnd"/>
+      <w:r>
+        <w:t xml:space="preserve"> Redis </w:t>
+      </w:r>
+      <w:proofErr w:type="spellStart"/>
+      <w:r>
+        <w:t>với</w:t>
+      </w:r>
+      <w:proofErr w:type="spellEnd"/>
+      <w:r>
+        <w:t xml:space="preserve"> Docker Compose</w:t>
+      </w:r>
+    </w:p>
+    <w:p>
+      <w:r>
+        <w:lastRenderedPageBreak/>
+        <w:drawing>
+          <wp:inline distT="0" distB="0" distL="0" distR="0" wp14:anchorId="1E83E553" wp14:editId="54D5BE49">
+            <wp:extent cx="5943600" cy="3030220"/>
+            <wp:effectExtent l="0" t="0" r="0" b="0"/>
+            <wp:docPr id="22" name="Picture 22"/>
+            <wp:cNvGraphicFramePr>
+              <a:graphicFrameLocks xmlns:a="http://schemas.openxmlformats.org/drawingml/2006/main" noChangeAspect="1"/>
+            </wp:cNvGraphicFramePr>
+            <a:graphic xmlns:a="http://schemas.openxmlformats.org/drawingml/2006/main">
+              <a:graphicData uri="http://schemas.openxmlformats.org/drawingml/2006/picture">
+                <pic:pic xmlns:pic="http://schemas.openxmlformats.org/drawingml/2006/picture">
+                  <pic:nvPicPr>
+                    <pic:cNvPr id="1" name=""/>
+                    <pic:cNvPicPr/>
+                  </pic:nvPicPr>
+                  <pic:blipFill>
+                    <a:blip r:embed="rId26"/>
+                    <a:stretch>
+                      <a:fillRect/>
+                    </a:stretch>
+                  </pic:blipFill>
+                  <pic:spPr>
+                    <a:xfrm>
+                      <a:off x="0" y="0"/>
+                      <a:ext cx="5943600" cy="3030220"/>
+                    </a:xfrm>
+                    <a:prstGeom prst="rect">
+                      <a:avLst/>
+                    </a:prstGeom>
+                  </pic:spPr>
+                </pic:pic>
+              </a:graphicData>
+            </a:graphic>
+          </wp:inline>
+        </w:drawing>
+      </w:r>
+    </w:p>
+    <w:p>
+      <w:proofErr w:type="spellStart"/>
+      <w:r>
+        <w:t>Bài</w:t>
+      </w:r>
+      <w:proofErr w:type="spellEnd"/>
+      <w:r>
+        <w:t xml:space="preserve"> 6: </w:t>
+      </w:r>
+      <w:proofErr w:type="spellStart"/>
+      <w:r>
+        <w:t>Chạy</w:t>
+      </w:r>
+      <w:proofErr w:type="spellEnd"/>
+      <w:r>
+        <w:t xml:space="preserve"> WordPress </w:t>
+      </w:r>
+      <w:proofErr w:type="spellStart"/>
+      <w:r>
+        <w:t>với</w:t>
+      </w:r>
+      <w:proofErr w:type="spellEnd"/>
+      <w:r>
+        <w:t xml:space="preserve"> MySQL</w:t>
+      </w:r>
+    </w:p>
+    <w:p>
+      <w:r>
+        <w:drawing>
+          <wp:inline distT="0" distB="0" distL="0" distR="0" wp14:anchorId="651241B1" wp14:editId="3A351FF5">
+            <wp:extent cx="5943600" cy="1830705"/>
+            <wp:effectExtent l="0" t="0" r="0" b="0"/>
+            <wp:docPr id="23" name="Picture 23"/>
+            <wp:cNvGraphicFramePr>
+              <a:graphicFrameLocks xmlns:a="http://schemas.openxmlformats.org/drawingml/2006/main" noChangeAspect="1"/>
+            </wp:cNvGraphicFramePr>
+            <a:graphic xmlns:a="http://schemas.openxmlformats.org/drawingml/2006/main">
+              <a:graphicData uri="http://schemas.openxmlformats.org/drawingml/2006/picture">
+                <pic:pic xmlns:pic="http://schemas.openxmlformats.org/drawingml/2006/picture">
+                  <pic:nvPicPr>
+                    <pic:cNvPr id="1" name=""/>
+                    <pic:cNvPicPr/>
+                  </pic:nvPicPr>
+                  <pic:blipFill>
+                    <a:blip r:embed="rId27"/>
+                    <a:stretch>
+                      <a:fillRect/>
+                    </a:stretch>
+                  </pic:blipFill>
+                  <pic:spPr>
+                    <a:xfrm>
+                      <a:off x="0" y="0"/>
+                      <a:ext cx="5943600" cy="1830705"/>
+                    </a:xfrm>
+                    <a:prstGeom prst="rect">
+                      <a:avLst/>
+                    </a:prstGeom>
+                  </pic:spPr>
+                </pic:pic>
+              </a:graphicData>
+            </a:graphic>
+          </wp:inline>
+        </w:drawing>
+      </w:r>
+    </w:p>
+    <w:p>
+      <w:proofErr w:type="spellStart"/>
+      <w:r>
+        <w:t>Bài</w:t>
+      </w:r>
+      <w:proofErr w:type="spellEnd"/>
+      <w:r>
+        <w:t xml:space="preserve"> 7: </w:t>
+      </w:r>
+      <w:proofErr w:type="spellStart"/>
+      <w:r>
+        <w:t>Chạy</w:t>
+      </w:r>
+      <w:proofErr w:type="spellEnd"/>
+      <w:r>
+        <w:t xml:space="preserve"> MongoDB </w:t>
+      </w:r>
+      <w:proofErr w:type="spellStart"/>
+      <w:r>
+        <w:t>với</w:t>
+      </w:r>
+      <w:proofErr w:type="spellEnd"/>
+      <w:r>
+        <w:t xml:space="preserve"> Docker Compose</w:t>
+      </w:r>
+    </w:p>
+    <w:p>
+      <w:r>
+        <w:drawing>
+          <wp:inline distT="0" distB="0" distL="0" distR="0" wp14:anchorId="320D1DCB" wp14:editId="7636E784">
+            <wp:extent cx="5943600" cy="2261870"/>
+            <wp:effectExtent l="0" t="0" r="0" b="5080"/>
+            <wp:docPr id="24" name="Picture 24"/>
+            <wp:cNvGraphicFramePr>
+              <a:graphicFrameLocks xmlns:a="http://schemas.openxmlformats.org/drawingml/2006/main" noChangeAspect="1"/>
+            </wp:cNvGraphicFramePr>
+            <a:graphic xmlns:a="http://schemas.openxmlformats.org/drawingml/2006/main">
+              <a:graphicData uri="http://schemas.openxmlformats.org/drawingml/2006/picture">
+                <pic:pic xmlns:pic="http://schemas.openxmlformats.org/drawingml/2006/picture">
+                  <pic:nvPicPr>
+                    <pic:cNvPr id="1" name=""/>
+                    <pic:cNvPicPr/>
+                  </pic:nvPicPr>
+                  <pic:blipFill>
+                    <a:blip r:embed="rId28"/>
+                    <a:stretch>
+                      <a:fillRect/>
+                    </a:stretch>
+                  </pic:blipFill>
+                  <pic:spPr>
+                    <a:xfrm>
+                      <a:off x="0" y="0"/>
+                      <a:ext cx="5943600" cy="2261870"/>
+                    </a:xfrm>
+                    <a:prstGeom prst="rect">
+                      <a:avLst/>
+                    </a:prstGeom>
+                  </pic:spPr>
+                </pic:pic>
+              </a:graphicData>
+            </a:graphic>
+          </wp:inline>
+        </w:drawing>
+      </w:r>
+    </w:p>
+    <w:p/>
     <w:sectPr>
       <w:pgSz w:w="12240" w:h="15840"/>
       <w:pgMar w:top="1440" w:right="1440" w:bottom="1440" w:left="1440" w:header="720" w:footer="720" w:gutter="0"/>

</xml_diff>